<commit_message>
docs: add subject area analysis
</commit_message>
<xml_diff>
--- a/docs/АДІС_кр_Приклад _структури.docx
+++ b/docs/АДІС_кр_Приклад _структури.docx
@@ -8235,46 +8235,17 @@
     </w:p>
     <w:p>
       <w:pPr>
-        <w:suppressAutoHyphens w:val="0"/>
-        <w:rPr>
-          <w:szCs w:val="28"/>
-          <w:lang w:eastAsia="en-US"/>
-        </w:rPr>
-      </w:pPr>
-      <w:r>
-        <w:rPr>
-          <w:szCs w:val="28"/>
-          <w:lang w:eastAsia="en-US"/>
-        </w:rPr>
-        <w:t>Сьогодні індустрія комп</w:t>
-      </w:r>
-      <w:r>
-        <w:rPr>
-          <w:szCs w:val="28"/>
-          <w:lang w:eastAsia="en-US"/>
-        </w:rPr>
-        <w:t>’</w:t>
-      </w:r>
-      <w:r>
-        <w:rPr>
-          <w:szCs w:val="28"/>
-          <w:lang w:eastAsia="en-US"/>
-        </w:rPr>
-        <w:t xml:space="preserve">ютерних ігор </w:t>
-      </w:r>
-      <w:r>
-        <w:rPr>
-          <w:szCs w:val="28"/>
-          <w:lang w:eastAsia="en-US"/>
-        </w:rPr>
-        <w:t>є</w:t>
-      </w:r>
-      <w:r>
-        <w:rPr>
-          <w:szCs w:val="28"/>
-          <w:lang w:eastAsia="en-US"/>
-        </w:rPr>
-        <w:t xml:space="preserve"> </w:t>
+        <w:rPr>
+          <w:szCs w:val="28"/>
+          <w:lang w:eastAsia="en-US"/>
+        </w:rPr>
+      </w:pPr>
+      <w:r>
+        <w:rPr>
+          <w:szCs w:val="28"/>
+          <w:lang w:eastAsia="en-US"/>
+        </w:rPr>
+        <w:t xml:space="preserve">Сьогодні автоспорт, зокрема серія перегонів </w:t>
       </w:r>
       <w:proofErr w:type="spellStart"/>
       <w:r>
@@ -8282,7 +8253,7 @@
           <w:szCs w:val="28"/>
           <w:lang w:eastAsia="en-US"/>
         </w:rPr>
-        <w:t>динамічно</w:t>
+        <w:t>Formula</w:t>
       </w:r>
       <w:proofErr w:type="spellEnd"/>
       <w:r>
@@ -8290,66 +8261,7 @@
           <w:szCs w:val="28"/>
           <w:lang w:eastAsia="en-US"/>
         </w:rPr>
-        <w:t>-розвиваючим</w:t>
-      </w:r>
-      <w:r>
-        <w:rPr>
-          <w:szCs w:val="28"/>
-          <w:lang w:eastAsia="en-US"/>
-        </w:rPr>
-        <w:t xml:space="preserve"> сектор</w:t>
-      </w:r>
-      <w:r>
-        <w:rPr>
-          <w:szCs w:val="28"/>
-          <w:lang w:eastAsia="en-US"/>
-        </w:rPr>
-        <w:t>ом</w:t>
-      </w:r>
-    </w:p>
-    <w:p>
-      <w:pPr>
-        <w:suppressAutoHyphens w:val="0"/>
-        <w:ind w:firstLine="0"/>
-        <w:rPr>
-          <w:szCs w:val="28"/>
-          <w:lang w:eastAsia="en-US"/>
-        </w:rPr>
-      </w:pPr>
-      <w:r>
-        <w:rPr>
-          <w:szCs w:val="28"/>
-          <w:lang w:eastAsia="en-US"/>
-        </w:rPr>
-        <w:t xml:space="preserve">глобальної економіки, </w:t>
-      </w:r>
-      <w:r>
-        <w:rPr>
-          <w:szCs w:val="28"/>
-          <w:lang w:eastAsia="en-US"/>
-        </w:rPr>
-        <w:t xml:space="preserve">що </w:t>
-      </w:r>
-      <w:r>
-        <w:rPr>
-          <w:szCs w:val="28"/>
-          <w:lang w:eastAsia="en-US"/>
-        </w:rPr>
-        <w:t>пов</w:t>
-      </w:r>
-      <w:r>
-        <w:rPr>
-          <w:szCs w:val="28"/>
-          <w:lang w:eastAsia="en-US"/>
-        </w:rPr>
-        <w:t>’</w:t>
-      </w:r>
-      <w:r>
-        <w:rPr>
-          <w:szCs w:val="28"/>
-          <w:lang w:eastAsia="en-US"/>
-        </w:rPr>
-        <w:t xml:space="preserve">язаний з розробкою, просуванням і </w:t>
+        <w:t xml:space="preserve"> 1, є одним із найпопулярніших видів спорту у світі, який постійно привертає увагу мільйонів глядачів. </w:t>
       </w:r>
       <w:proofErr w:type="spellStart"/>
       <w:r>
@@ -8357,7 +8269,7 @@
           <w:szCs w:val="28"/>
           <w:lang w:eastAsia="en-US"/>
         </w:rPr>
-        <w:t>продажем</w:t>
+        <w:t>Formula</w:t>
       </w:r>
       <w:proofErr w:type="spellEnd"/>
       <w:r>
@@ -8365,331 +8277,85 @@
           <w:szCs w:val="28"/>
           <w:lang w:eastAsia="en-US"/>
         </w:rPr>
-        <w:t xml:space="preserve"> ігор. А самі ігри</w:t>
-      </w:r>
-      <w:r>
-        <w:rPr>
-          <w:szCs w:val="28"/>
-          <w:lang w:eastAsia="en-US"/>
-        </w:rPr>
-        <w:t xml:space="preserve"> </w:t>
-      </w:r>
-      <w:r>
-        <w:rPr>
-          <w:szCs w:val="28"/>
-          <w:lang w:eastAsia="en-US"/>
-        </w:rPr>
-        <w:t>тепер позиціонуються і сприймаються користувачами як якісн</w:t>
-      </w:r>
-      <w:r>
-        <w:rPr>
-          <w:szCs w:val="28"/>
-          <w:lang w:eastAsia="en-US"/>
-        </w:rPr>
-        <w:t>а</w:t>
-      </w:r>
-    </w:p>
-    <w:p>
-      <w:pPr>
-        <w:suppressAutoHyphens w:val="0"/>
-        <w:ind w:firstLine="0"/>
-        <w:rPr>
-          <w:szCs w:val="28"/>
-          <w:lang w:eastAsia="en-US"/>
-        </w:rPr>
-      </w:pPr>
-      <w:r>
-        <w:rPr>
-          <w:szCs w:val="28"/>
-          <w:lang w:eastAsia="en-US"/>
-        </w:rPr>
-        <w:t>інтерактивн</w:t>
-      </w:r>
-      <w:r>
-        <w:rPr>
-          <w:szCs w:val="28"/>
-          <w:lang w:eastAsia="en-US"/>
-        </w:rPr>
-        <w:t>а</w:t>
-      </w:r>
-      <w:r>
-        <w:rPr>
-          <w:szCs w:val="28"/>
-          <w:lang w:eastAsia="en-US"/>
-        </w:rPr>
-        <w:t xml:space="preserve"> розвага, як</w:t>
-      </w:r>
-      <w:r>
-        <w:rPr>
-          <w:szCs w:val="28"/>
-          <w:lang w:eastAsia="en-US"/>
-        </w:rPr>
-        <w:t>а</w:t>
-      </w:r>
-      <w:r>
-        <w:rPr>
-          <w:szCs w:val="28"/>
-          <w:lang w:eastAsia="en-US"/>
-        </w:rPr>
-        <w:t xml:space="preserve"> поступово стає все популярніш</w:t>
-      </w:r>
-      <w:r>
-        <w:rPr>
-          <w:szCs w:val="28"/>
-          <w:lang w:eastAsia="en-US"/>
-        </w:rPr>
-        <w:t>ою</w:t>
-      </w:r>
-      <w:r>
-        <w:rPr>
-          <w:szCs w:val="28"/>
-          <w:lang w:eastAsia="en-US"/>
-        </w:rPr>
-        <w:t>.</w:t>
-      </w:r>
-      <w:r>
-        <w:rPr>
-          <w:szCs w:val="28"/>
-          <w:lang w:eastAsia="en-US"/>
-        </w:rPr>
-        <w:t xml:space="preserve"> </w:t>
-      </w:r>
-      <w:r>
-        <w:rPr>
-          <w:szCs w:val="28"/>
-          <w:lang w:eastAsia="en-US"/>
-        </w:rPr>
-        <w:t>На думку експертів, саме ігрова індустрія стає провідником ідей сучасного</w:t>
-      </w:r>
-      <w:r>
-        <w:rPr>
-          <w:szCs w:val="28"/>
-          <w:lang w:eastAsia="en-US"/>
-        </w:rPr>
-        <w:t xml:space="preserve"> </w:t>
-      </w:r>
-      <w:r>
-        <w:rPr>
-          <w:szCs w:val="28"/>
-          <w:lang w:eastAsia="en-US"/>
-        </w:rPr>
-        <w:t>творчості та новаторства. Комп</w:t>
-      </w:r>
-      <w:r>
-        <w:rPr>
-          <w:szCs w:val="28"/>
-          <w:lang w:eastAsia="en-US"/>
-        </w:rPr>
-        <w:t>’</w:t>
-      </w:r>
-      <w:r>
-        <w:rPr>
-          <w:szCs w:val="28"/>
-          <w:lang w:eastAsia="en-US"/>
-        </w:rPr>
-        <w:t>ютерні ігри зараз присутні в різних сегментах</w:t>
-      </w:r>
-      <w:r>
-        <w:rPr>
-          <w:szCs w:val="28"/>
-          <w:lang w:eastAsia="en-US"/>
-        </w:rPr>
-        <w:t xml:space="preserve"> </w:t>
-      </w:r>
-      <w:r>
-        <w:rPr>
-          <w:szCs w:val="28"/>
-          <w:lang w:eastAsia="en-US"/>
-        </w:rPr>
-        <w:t>масової культури, а деякі навіть стали її феноменами</w:t>
-      </w:r>
-      <w:r>
-        <w:rPr>
-          <w:szCs w:val="28"/>
-          <w:lang w:eastAsia="en-US"/>
-        </w:rPr>
-        <w:t xml:space="preserve">. </w:t>
-      </w:r>
-      <w:r>
-        <w:rPr>
-          <w:szCs w:val="28"/>
-          <w:lang w:eastAsia="en-US"/>
-        </w:rPr>
-        <w:t>Для інтернет-магазину, який продає по всьому світу комп</w:t>
-      </w:r>
-      <w:r>
-        <w:rPr>
-          <w:szCs w:val="28"/>
-          <w:lang w:eastAsia="en-US"/>
-        </w:rPr>
-        <w:t>’</w:t>
-      </w:r>
-      <w:r>
-        <w:rPr>
-          <w:szCs w:val="28"/>
-          <w:lang w:eastAsia="en-US"/>
-        </w:rPr>
-        <w:t xml:space="preserve">ютерні ігри, </w:t>
-      </w:r>
-      <w:r>
-        <w:rPr>
-          <w:szCs w:val="28"/>
-          <w:lang w:eastAsia="en-US"/>
-        </w:rPr>
-        <w:t>важливо</w:t>
-      </w:r>
-      <w:r>
-        <w:rPr>
-          <w:szCs w:val="28"/>
-          <w:lang w:eastAsia="en-US"/>
-        </w:rPr>
-        <w:t xml:space="preserve"> вияв</w:t>
-      </w:r>
-      <w:r>
-        <w:rPr>
-          <w:szCs w:val="28"/>
-          <w:lang w:eastAsia="en-US"/>
-        </w:rPr>
-        <w:t>ляти</w:t>
-      </w:r>
-      <w:r>
-        <w:rPr>
-          <w:szCs w:val="28"/>
-          <w:lang w:eastAsia="en-US"/>
-        </w:rPr>
-        <w:t xml:space="preserve"> закономірності, що визначають успішність комп</w:t>
-      </w:r>
-      <w:r>
-        <w:rPr>
-          <w:szCs w:val="28"/>
-          <w:lang w:eastAsia="en-US"/>
-        </w:rPr>
-        <w:t>’</w:t>
-      </w:r>
-      <w:r>
-        <w:rPr>
-          <w:szCs w:val="28"/>
-          <w:lang w:eastAsia="en-US"/>
-        </w:rPr>
-        <w:t>ютерної гри. Це дозволить зробити ставку на потенційно популярний продукт і спланувати рекламні кампанії.</w:t>
-      </w:r>
-      <w:r>
-        <w:rPr>
-          <w:szCs w:val="28"/>
-          <w:lang w:eastAsia="en-US"/>
-        </w:rPr>
-        <w:t xml:space="preserve"> </w:t>
-      </w:r>
-      <w:r>
-        <w:rPr>
-          <w:szCs w:val="28"/>
-          <w:lang w:eastAsia="en-US"/>
-        </w:rPr>
-        <w:t xml:space="preserve">Можна сказати, що сьогодні </w:t>
-      </w:r>
-      <w:r>
-        <w:rPr>
-          <w:szCs w:val="28"/>
-          <w:lang w:eastAsia="en-US"/>
-        </w:rPr>
-        <w:t>якісна розробка</w:t>
-      </w:r>
-      <w:r>
-        <w:rPr>
-          <w:szCs w:val="28"/>
-          <w:lang w:eastAsia="en-US"/>
-        </w:rPr>
-        <w:t xml:space="preserve"> та вибір інструментів</w:t>
-      </w:r>
-      <w:r>
-        <w:rPr>
-          <w:szCs w:val="28"/>
-          <w:lang w:eastAsia="en-US"/>
-        </w:rPr>
-        <w:t xml:space="preserve"> має ключову роль в створенні будь-якої гри</w:t>
-      </w:r>
-      <w:r>
-        <w:rPr>
-          <w:szCs w:val="28"/>
-          <w:lang w:val="ru-RU" w:eastAsia="en-US"/>
-        </w:rPr>
-        <w:t>[2].</w:t>
-      </w:r>
-      <w:r>
-        <w:rPr>
-          <w:szCs w:val="28"/>
-          <w:lang w:eastAsia="en-US"/>
-        </w:rPr>
-        <w:t xml:space="preserve"> </w:t>
-      </w:r>
-    </w:p>
-    <w:p>
-      <w:pPr>
-        <w:suppressAutoHyphens w:val="0"/>
-        <w:ind w:firstLine="708"/>
-        <w:rPr>
-          <w:szCs w:val="28"/>
-          <w:lang w:eastAsia="en-US"/>
-        </w:rPr>
-      </w:pPr>
-      <w:r>
-        <w:rPr>
-          <w:szCs w:val="28"/>
-          <w:lang w:eastAsia="en-US"/>
-        </w:rPr>
-        <w:t>…</w:t>
-      </w:r>
-      <w:r>
-        <w:rPr>
-          <w:szCs w:val="28"/>
-          <w:lang w:eastAsia="en-US"/>
-        </w:rPr>
-        <w:t>.</w:t>
-      </w:r>
-    </w:p>
-    <w:p>
-      <w:pPr>
-        <w:suppressAutoHyphens w:val="0"/>
-        <w:ind w:firstLine="708"/>
-        <w:rPr>
-          <w:szCs w:val="28"/>
-          <w:lang w:eastAsia="en-US"/>
-        </w:rPr>
-      </w:pPr>
-      <w:r>
-        <w:rPr>
-          <w:szCs w:val="28"/>
-          <w:lang w:eastAsia="en-US"/>
-        </w:rPr>
-        <w:t xml:space="preserve">У </w:t>
-      </w:r>
-      <w:r>
-        <w:rPr>
-          <w:szCs w:val="28"/>
-          <w:lang w:eastAsia="en-US"/>
-        </w:rPr>
-        <w:t>програмному забезпеченні</w:t>
-      </w:r>
-      <w:r>
-        <w:rPr>
-          <w:szCs w:val="28"/>
-          <w:lang w:eastAsia="en-US"/>
-        </w:rPr>
-        <w:t xml:space="preserve"> буде реалізовано наступну функціональність</w:t>
-      </w:r>
-      <w:r>
-        <w:rPr>
-          <w:szCs w:val="28"/>
-          <w:lang w:eastAsia="en-US"/>
-        </w:rPr>
-        <w:t>, що включає в себе</w:t>
-      </w:r>
-      <w:r>
-        <w:rPr>
-          <w:szCs w:val="28"/>
-          <w:lang w:eastAsia="en-US"/>
-        </w:rPr>
-        <w:t>:</w:t>
+        <w:t xml:space="preserve"> 1, або "Королева автоспорту", не тільки захоплює своїми видовищними гонками та інноваційними технологіями, але й є значущою складовою світової економіки, генеруючи величезні доходи від трансляцій, спонсорства та продажу квитків. Гонки </w:t>
+      </w:r>
+      <w:proofErr w:type="spellStart"/>
+      <w:r>
+        <w:rPr>
+          <w:szCs w:val="28"/>
+          <w:lang w:eastAsia="en-US"/>
+        </w:rPr>
+        <w:t>Formula</w:t>
+      </w:r>
+      <w:proofErr w:type="spellEnd"/>
+      <w:r>
+        <w:rPr>
+          <w:szCs w:val="28"/>
+          <w:lang w:eastAsia="en-US"/>
+        </w:rPr>
+        <w:t xml:space="preserve"> 1 не лише пропонують захоплююче видовище, але й виступають платформою для впровадження новітніх технологій та інженерних рішень.</w:t>
+      </w:r>
+    </w:p>
+    <w:p>
+      <w:pPr>
+        <w:rPr>
+          <w:szCs w:val="28"/>
+          <w:lang w:eastAsia="en-US"/>
+        </w:rPr>
+      </w:pPr>
+      <w:r>
+        <w:rPr>
+          <w:szCs w:val="28"/>
+          <w:lang w:eastAsia="en-US"/>
+        </w:rPr>
+        <w:t xml:space="preserve">Аналіз результатів перегонів </w:t>
+      </w:r>
+      <w:proofErr w:type="spellStart"/>
+      <w:r>
+        <w:rPr>
+          <w:szCs w:val="28"/>
+          <w:lang w:eastAsia="en-US"/>
+        </w:rPr>
+        <w:t>Formula</w:t>
+      </w:r>
+      <w:proofErr w:type="spellEnd"/>
+      <w:r>
+        <w:rPr>
+          <w:szCs w:val="28"/>
+          <w:lang w:eastAsia="en-US"/>
+        </w:rPr>
+        <w:t xml:space="preserve"> 1 є складним завданням, яке включає багато факторів, таких як погодні умови, характеристики трас, технічний стан автомобілів та майстерність пілотів. Для команд та аналітиків важливо виявляти закономірності, що впливають на результати перегонів, аби оптимізувати стратегії, покращувати результати та передбачати майбутні успіхи. Вміння прогнозувати результати перегонів на основі історичних даних дозволяє командам краще готуватися до майбутніх змагань та приймати обґрунтовані рішення щодо розвитку техніки і тактики.</w:t>
+      </w:r>
+    </w:p>
+    <w:p>
+      <w:pPr>
+        <w:rPr>
+          <w:szCs w:val="28"/>
+          <w:lang w:eastAsia="en-US"/>
+        </w:rPr>
+      </w:pPr>
+      <w:r>
+        <w:rPr>
+          <w:szCs w:val="28"/>
+          <w:lang w:eastAsia="en-US"/>
+        </w:rPr>
+        <w:t xml:space="preserve">У рамках даної курсової роботи буде розроблено програмне забезпечення для аналізу та прогнозування результатів перегонів </w:t>
+      </w:r>
+      <w:proofErr w:type="spellStart"/>
+      <w:r>
+        <w:rPr>
+          <w:szCs w:val="28"/>
+          <w:lang w:eastAsia="en-US"/>
+        </w:rPr>
+        <w:t>Formula</w:t>
+      </w:r>
+      <w:proofErr w:type="spellEnd"/>
+      <w:r>
+        <w:rPr>
+          <w:szCs w:val="28"/>
+          <w:lang w:eastAsia="en-US"/>
+        </w:rPr>
+        <w:t xml:space="preserve"> 1. Функціональність цього програмного забезпечення включає:</w:t>
       </w:r>
     </w:p>
     <w:p>
@@ -8699,25 +8365,17 @@
           <w:ilvl w:val="0"/>
           <w:numId w:val="2"/>
         </w:numPr>
-        <w:ind w:left="0" w:firstLine="709"/>
-        <w:rPr>
-          <w:szCs w:val="28"/>
-          <w:lang w:eastAsia="en-US"/>
-        </w:rPr>
-      </w:pPr>
-      <w:r>
-        <w:rPr>
-          <w:szCs w:val="28"/>
-          <w:lang w:eastAsia="en-US"/>
-        </w:rPr>
-        <w:t>проектування сховища даних</w:t>
-      </w:r>
-      <w:r>
-        <w:rPr>
-          <w:szCs w:val="28"/>
-          <w:lang w:val="ru-RU" w:eastAsia="en-US"/>
-        </w:rPr>
-        <w:t>;</w:t>
+        <w:rPr>
+          <w:szCs w:val="28"/>
+          <w:lang w:eastAsia="en-US"/>
+        </w:rPr>
+      </w:pPr>
+      <w:r>
+        <w:rPr>
+          <w:szCs w:val="28"/>
+          <w:lang w:eastAsia="en-US"/>
+        </w:rPr>
+        <w:t>проектування сховища даних;</w:t>
       </w:r>
     </w:p>
     <w:p>
@@ -8727,53 +8385,17 @@
           <w:ilvl w:val="0"/>
           <w:numId w:val="2"/>
         </w:numPr>
-        <w:ind w:left="0" w:firstLine="709"/>
-        <w:rPr>
-          <w:szCs w:val="28"/>
-          <w:lang w:eastAsia="en-US"/>
-        </w:rPr>
-      </w:pPr>
-      <w:r>
-        <w:rPr>
-          <w:szCs w:val="28"/>
-          <w:lang w:eastAsia="en-US"/>
-        </w:rPr>
-        <w:t xml:space="preserve">створення </w:t>
-      </w:r>
-      <w:r>
-        <w:rPr>
-          <w:szCs w:val="28"/>
-          <w:lang w:val="pl-PL" w:eastAsia="en-US"/>
-        </w:rPr>
-        <w:t>ETL</w:t>
-      </w:r>
-      <w:r>
-        <w:rPr>
-          <w:szCs w:val="28"/>
-          <w:lang w:val="ru-RU" w:eastAsia="en-US"/>
-        </w:rPr>
-        <w:t xml:space="preserve"> </w:t>
-      </w:r>
-      <w:r>
-        <w:rPr>
-          <w:szCs w:val="28"/>
-          <w:lang w:eastAsia="en-US"/>
-        </w:rPr>
-        <w:t>процесів для завантаження і оновлення дани</w:t>
-      </w:r>
-      <w:r>
-        <w:rPr>
-          <w:szCs w:val="28"/>
-          <w:lang w:eastAsia="en-US"/>
-        </w:rPr>
-        <w:t>х</w:t>
-      </w:r>
-      <w:r>
-        <w:rPr>
-          <w:szCs w:val="28"/>
-          <w:lang w:val="ru-RU" w:eastAsia="en-US"/>
-        </w:rPr>
-        <w:t>;</w:t>
+        <w:rPr>
+          <w:szCs w:val="28"/>
+          <w:lang w:eastAsia="en-US"/>
+        </w:rPr>
+      </w:pPr>
+      <w:r>
+        <w:rPr>
+          <w:szCs w:val="28"/>
+          <w:lang w:eastAsia="en-US"/>
+        </w:rPr>
+        <w:t>створення ETL процесів для завантаження та оновлення даних;</w:t>
       </w:r>
     </w:p>
     <w:p>
@@ -8783,25 +8405,17 @@
           <w:ilvl w:val="0"/>
           <w:numId w:val="2"/>
         </w:numPr>
-        <w:ind w:left="0" w:firstLine="709"/>
-        <w:rPr>
-          <w:szCs w:val="28"/>
-          <w:lang w:eastAsia="en-US"/>
-        </w:rPr>
-      </w:pPr>
-      <w:r>
-        <w:rPr>
-          <w:szCs w:val="28"/>
-          <w:lang w:eastAsia="en-US"/>
-        </w:rPr>
-        <w:t>створення вибірки даних з сховища</w:t>
-      </w:r>
-      <w:r>
-        <w:rPr>
-          <w:szCs w:val="28"/>
-          <w:lang w:val="ru-RU" w:eastAsia="en-US"/>
-        </w:rPr>
-        <w:t>;</w:t>
+        <w:rPr>
+          <w:szCs w:val="28"/>
+          <w:lang w:eastAsia="en-US"/>
+        </w:rPr>
+      </w:pPr>
+      <w:r>
+        <w:rPr>
+          <w:szCs w:val="28"/>
+          <w:lang w:eastAsia="en-US"/>
+        </w:rPr>
+        <w:t>створення вибірки даних зі сховища;</w:t>
       </w:r>
     </w:p>
     <w:p>
@@ -8811,25 +8425,17 @@
           <w:ilvl w:val="0"/>
           <w:numId w:val="2"/>
         </w:numPr>
-        <w:ind w:left="0" w:firstLine="709"/>
-        <w:rPr>
-          <w:szCs w:val="28"/>
-          <w:lang w:eastAsia="en-US"/>
-        </w:rPr>
-      </w:pPr>
-      <w:r>
-        <w:rPr>
-          <w:szCs w:val="28"/>
-          <w:lang w:eastAsia="en-US"/>
-        </w:rPr>
-        <w:t>інтелектуальний аналіз даних</w:t>
-      </w:r>
-      <w:r>
-        <w:rPr>
-          <w:szCs w:val="28"/>
-          <w:lang w:val="pl-PL" w:eastAsia="en-US"/>
-        </w:rPr>
-        <w:t>;</w:t>
+        <w:rPr>
+          <w:szCs w:val="28"/>
+          <w:lang w:eastAsia="en-US"/>
+        </w:rPr>
+      </w:pPr>
+      <w:r>
+        <w:rPr>
+          <w:szCs w:val="28"/>
+          <w:lang w:eastAsia="en-US"/>
+        </w:rPr>
+        <w:t>інтелектуальний аналіз даних;</w:t>
       </w:r>
     </w:p>
     <w:p>
@@ -8839,25 +8445,17 @@
           <w:ilvl w:val="0"/>
           <w:numId w:val="2"/>
         </w:numPr>
-        <w:ind w:left="0" w:firstLine="709"/>
-        <w:rPr>
-          <w:szCs w:val="28"/>
-          <w:lang w:eastAsia="en-US"/>
-        </w:rPr>
-      </w:pPr>
-      <w:r>
-        <w:rPr>
-          <w:szCs w:val="28"/>
-          <w:lang w:eastAsia="en-US"/>
-        </w:rPr>
-        <w:t>використання декількох моделей прогнозування даних</w:t>
-      </w:r>
-      <w:r>
-        <w:rPr>
-          <w:szCs w:val="28"/>
-          <w:lang w:val="ru-RU" w:eastAsia="en-US"/>
-        </w:rPr>
-        <w:t>;</w:t>
+        <w:rPr>
+          <w:szCs w:val="28"/>
+          <w:lang w:eastAsia="en-US"/>
+        </w:rPr>
+      </w:pPr>
+      <w:r>
+        <w:rPr>
+          <w:szCs w:val="28"/>
+          <w:lang w:eastAsia="en-US"/>
+        </w:rPr>
+        <w:t>використання декількох моделей прогнозування даних;</w:t>
       </w:r>
     </w:p>
     <w:p>
@@ -8867,25 +8465,17 @@
           <w:ilvl w:val="0"/>
           <w:numId w:val="2"/>
         </w:numPr>
-        <w:ind w:left="0" w:firstLine="709"/>
-        <w:rPr>
-          <w:szCs w:val="28"/>
-          <w:lang w:eastAsia="en-US"/>
-        </w:rPr>
-      </w:pPr>
-      <w:r>
-        <w:rPr>
-          <w:szCs w:val="28"/>
-          <w:lang w:eastAsia="en-US"/>
-        </w:rPr>
-        <w:t>прогнозування перспектив продажів ігор</w:t>
-      </w:r>
-      <w:r>
-        <w:rPr>
-          <w:szCs w:val="28"/>
-          <w:lang w:val="ru-RU" w:eastAsia="en-US"/>
-        </w:rPr>
-        <w:t>;</w:t>
+        <w:rPr>
+          <w:szCs w:val="28"/>
+          <w:lang w:eastAsia="en-US"/>
+        </w:rPr>
+      </w:pPr>
+      <w:r>
+        <w:rPr>
+          <w:szCs w:val="28"/>
+          <w:lang w:eastAsia="en-US"/>
+        </w:rPr>
+        <w:t>прогнозування результатів перегонів;</w:t>
       </w:r>
     </w:p>
     <w:p>
@@ -8895,25 +8485,17 @@
           <w:ilvl w:val="0"/>
           <w:numId w:val="2"/>
         </w:numPr>
-        <w:ind w:left="0" w:firstLine="709"/>
-        <w:rPr>
-          <w:szCs w:val="28"/>
-          <w:lang w:eastAsia="en-US"/>
-        </w:rPr>
-      </w:pPr>
-      <w:r>
-        <w:rPr>
-          <w:szCs w:val="28"/>
-          <w:lang w:eastAsia="en-US"/>
-        </w:rPr>
-        <w:t>прогнозування факторів впливу на популярність ігор</w:t>
-      </w:r>
-      <w:r>
-        <w:rPr>
-          <w:szCs w:val="28"/>
-          <w:lang w:val="ru-RU" w:eastAsia="en-US"/>
-        </w:rPr>
-        <w:t>;</w:t>
+        <w:rPr>
+          <w:szCs w:val="28"/>
+          <w:lang w:eastAsia="en-US"/>
+        </w:rPr>
+      </w:pPr>
+      <w:r>
+        <w:rPr>
+          <w:szCs w:val="28"/>
+          <w:lang w:eastAsia="en-US"/>
+        </w:rPr>
+        <w:t>визначення факторів, що впливають на результати перегонів;</w:t>
       </w:r>
     </w:p>
     <w:p>
@@ -8923,25 +8505,104 @@
           <w:ilvl w:val="0"/>
           <w:numId w:val="2"/>
         </w:numPr>
-        <w:ind w:left="0" w:firstLine="709"/>
-        <w:rPr>
-          <w:szCs w:val="28"/>
-          <w:lang w:eastAsia="en-US"/>
-        </w:rPr>
-      </w:pPr>
-      <w:r>
-        <w:rPr>
-          <w:szCs w:val="28"/>
-          <w:lang w:eastAsia="en-US"/>
-        </w:rPr>
-        <w:t>графічне відображення отриманих результатів та їх аналіз</w:t>
-      </w:r>
-      <w:r>
-        <w:rPr>
-          <w:szCs w:val="28"/>
-          <w:lang w:val="ru-RU" w:eastAsia="en-US"/>
-        </w:rPr>
-        <w:t>.</w:t>
+        <w:rPr>
+          <w:szCs w:val="28"/>
+          <w:lang w:eastAsia="en-US"/>
+        </w:rPr>
+      </w:pPr>
+      <w:r>
+        <w:rPr>
+          <w:szCs w:val="28"/>
+          <w:lang w:eastAsia="en-US"/>
+        </w:rPr>
+        <w:t>графічне відображення отриманих результатів та їх аналіз.</w:t>
+      </w:r>
+    </w:p>
+    <w:p>
+      <w:pPr>
+        <w:rPr>
+          <w:szCs w:val="28"/>
+          <w:lang w:val="en-US" w:eastAsia="en-US"/>
+        </w:rPr>
+      </w:pPr>
+      <w:r>
+        <w:rPr>
+          <w:szCs w:val="28"/>
+          <w:lang w:eastAsia="en-US"/>
+        </w:rPr>
+        <w:t xml:space="preserve">Сховище даних дозволить зберігати великі обсяги історичних даних про результати перегонів, що забезпечить основу для детального аналізу та </w:t>
+      </w:r>
+      <w:r>
+        <w:rPr>
+          <w:szCs w:val="28"/>
+          <w:lang w:eastAsia="en-US"/>
+        </w:rPr>
+        <w:lastRenderedPageBreak/>
+        <w:t>прогнозування. ETL процеси забезпечать актуальність та повноту даних, необхідних для аналітичної роботи. Інтелектуальний аналіз даних, включаючи перевірку на сезонність, стаціонарність та шум, а також згладжування даних, дозволить виявити приховані тенденції та шаблони. Використання моделей прогнозування, таких як k-</w:t>
+      </w:r>
+      <w:proofErr w:type="spellStart"/>
+      <w:r>
+        <w:rPr>
+          <w:szCs w:val="28"/>
+          <w:lang w:eastAsia="en-US"/>
+        </w:rPr>
+        <w:t>nearest</w:t>
+      </w:r>
+      <w:proofErr w:type="spellEnd"/>
+      <w:r>
+        <w:rPr>
+          <w:szCs w:val="28"/>
+          <w:lang w:eastAsia="en-US"/>
+        </w:rPr>
+        <w:t xml:space="preserve"> </w:t>
+      </w:r>
+      <w:proofErr w:type="spellStart"/>
+      <w:r>
+        <w:rPr>
+          <w:szCs w:val="28"/>
+          <w:lang w:eastAsia="en-US"/>
+        </w:rPr>
+        <w:t>neighbours</w:t>
+      </w:r>
+      <w:proofErr w:type="spellEnd"/>
+      <w:r>
+        <w:rPr>
+          <w:szCs w:val="28"/>
+          <w:lang w:eastAsia="en-US"/>
+        </w:rPr>
+        <w:t xml:space="preserve"> та </w:t>
+      </w:r>
+      <w:proofErr w:type="spellStart"/>
+      <w:r>
+        <w:rPr>
+          <w:szCs w:val="28"/>
+          <w:lang w:eastAsia="en-US"/>
+        </w:rPr>
+        <w:t>random</w:t>
+      </w:r>
+      <w:proofErr w:type="spellEnd"/>
+      <w:r>
+        <w:rPr>
+          <w:szCs w:val="28"/>
+          <w:lang w:eastAsia="en-US"/>
+        </w:rPr>
+        <w:t xml:space="preserve"> </w:t>
+      </w:r>
+      <w:proofErr w:type="spellStart"/>
+      <w:r>
+        <w:rPr>
+          <w:szCs w:val="28"/>
+          <w:lang w:eastAsia="en-US"/>
+        </w:rPr>
+        <w:t>forest</w:t>
+      </w:r>
+      <w:proofErr w:type="spellEnd"/>
+      <w:r>
+        <w:rPr>
+          <w:szCs w:val="28"/>
+          <w:lang w:eastAsia="en-US"/>
+        </w:rPr>
+        <w:t>, дозволить робити точні передбачення та оцінювати вплив різних факторів на результати перегонів. Графічне відображення результатів допоможе візуалізувати дані та зрозуміти основні висновки аналізу.</w:t>
       </w:r>
     </w:p>
     <w:p>

</xml_diff>